<commit_message>
Edited the code so that it can handle IPv6 addresses
</commit_message>
<xml_diff>
--- a/HW2/m2-homework.docx
+++ b/HW2/m2-homework.docx
@@ -1,6 +1,6 @@
 
 <file path=word/document.xml><?xml version="1.0" encoding="utf-8"?>
-<w:document xmlns:wpc="http://schemas.microsoft.com/office/word/2010/wordprocessingCanvas" xmlns:cx="http://schemas.microsoft.com/office/drawing/2014/chartex" xmlns:cx1="http://schemas.microsoft.com/office/drawing/2015/9/8/chartex" xmlns:cx2="http://schemas.microsoft.com/office/drawing/2015/10/21/chartex" xmlns:cx3="http://schemas.microsoft.com/office/drawing/2016/5/9/chartex" xmlns:cx4="http://schemas.microsoft.com/office/drawing/2016/5/10/chartex" xmlns:cx5="http://schemas.microsoft.com/office/drawing/2016/5/11/chartex" xmlns:cx6="http://schemas.microsoft.com/office/drawing/2016/5/12/chartex" xmlns:cx7="http://schemas.microsoft.com/office/drawing/2016/5/13/chartex" xmlns:cx8="http://schemas.microsoft.com/office/drawing/2016/5/14/chartex" xmlns:mc="http://schemas.openxmlformats.org/markup-compatibility/2006" xmlns:aink="http://schemas.microsoft.com/office/drawing/2016/ink" xmlns:am3d="http://schemas.microsoft.com/office/drawing/2017/model3d" xmlns:o="urn:schemas-microsoft-com:office:office" xmlns:r="http://schemas.openxmlformats.org/officeDocument/2006/relationships" xmlns:m="http://schemas.openxmlformats.org/officeDocument/2006/math" xmlns:v="urn:schemas-microsoft-com:vml" xmlns:wp14="http://schemas.microsoft.com/office/word/2010/wordprocessingDrawing" xmlns:wp="http://schemas.openxmlformats.org/drawingml/2006/wordprocessingDrawing" xmlns:w10="urn:schemas-microsoft-com:office:word" xmlns:w="http://schemas.openxmlformats.org/wordprocessingml/2006/main" xmlns:w14="http://schemas.microsoft.com/office/word/2010/wordml" xmlns:w15="http://schemas.microsoft.com/office/word/2012/wordml" xmlns:w16cid="http://schemas.microsoft.com/office/word/2016/wordml/cid" xmlns:w16se="http://schemas.microsoft.com/office/word/2015/wordml/symex" xmlns:wpg="http://schemas.microsoft.com/office/word/2010/wordprocessingGroup" xmlns:wpi="http://schemas.microsoft.com/office/word/2010/wordprocessingInk" xmlns:wne="http://schemas.microsoft.com/office/word/2006/wordml" xmlns:wps="http://schemas.microsoft.com/office/word/2010/wordprocessingShape" mc:Ignorable="w14 w15 w16se w16cid wp14">
+<w:document xmlns:wpc="http://schemas.microsoft.com/office/word/2010/wordprocessingCanvas" xmlns:mo="http://schemas.microsoft.com/office/mac/office/2008/main" xmlns:mc="http://schemas.openxmlformats.org/markup-compatibility/2006" xmlns:mv="urn:schemas-microsoft-com:mac:vml" xmlns:o="urn:schemas-microsoft-com:office:office" xmlns:r="http://schemas.openxmlformats.org/officeDocument/2006/relationships" xmlns:m="http://schemas.openxmlformats.org/officeDocument/2006/math" xmlns:v="urn:schemas-microsoft-com:vml" xmlns:wp14="http://schemas.microsoft.com/office/word/2010/wordprocessingDrawing" xmlns:wp="http://schemas.openxmlformats.org/drawingml/2006/wordprocessingDrawing" xmlns:w10="urn:schemas-microsoft-com:office:word" xmlns:w="http://schemas.openxmlformats.org/wordprocessingml/2006/main" xmlns:w14="http://schemas.microsoft.com/office/word/2010/wordml" xmlns:w15="http://schemas.microsoft.com/office/word/2012/wordml" xmlns:wpg="http://schemas.microsoft.com/office/word/2010/wordprocessingGroup" xmlns:wpi="http://schemas.microsoft.com/office/word/2010/wordprocessingInk" xmlns:wne="http://schemas.microsoft.com/office/word/2006/wordml" xmlns:wps="http://schemas.microsoft.com/office/word/2010/wordprocessingShape" mc:Ignorable="w14 w15 wp14">
   <w:body>
     <w:p>
       <w:pPr>
@@ -917,6 +917,66 @@
       </w:pPr>
       <w:r>
         <w:rPr>
+          <w:rFonts w:ascii="Menlo" w:hAnsi="Menlo" w:cs="Menlo"/>
+          <w:noProof/>
+          <w:color w:val="000000"/>
+        </w:rPr>
+        <w:drawing>
+          <wp:inline distT="0" distB="0" distL="0" distR="0" wp14:anchorId="3852355E" wp14:editId="64B29327">
+            <wp:extent cx="3733800" cy="1549400"/>
+            <wp:effectExtent l="0" t="0" r="0" b="0"/>
+            <wp:docPr id="7" name="Picture 7"/>
+            <wp:cNvGraphicFramePr>
+              <a:graphicFrameLocks xmlns:a="http://schemas.openxmlformats.org/drawingml/2006/main" noChangeAspect="1"/>
+            </wp:cNvGraphicFramePr>
+            <a:graphic xmlns:a="http://schemas.openxmlformats.org/drawingml/2006/main">
+              <a:graphicData uri="http://schemas.openxmlformats.org/drawingml/2006/picture">
+                <pic:pic xmlns:pic="http://schemas.openxmlformats.org/drawingml/2006/picture">
+                  <pic:nvPicPr>
+                    <pic:cNvPr id="7" name="Screen Shot 2021-01-21 at 6.52.34 PM.png"/>
+                    <pic:cNvPicPr/>
+                  </pic:nvPicPr>
+                  <pic:blipFill>
+                    <a:blip r:embed="rId9">
+                      <a:extLst>
+                        <a:ext uri="{28A0092B-C50C-407E-A947-70E740481C1C}">
+                          <a14:useLocalDpi xmlns:a14="http://schemas.microsoft.com/office/drawing/2010/main" val="0"/>
+                        </a:ext>
+                      </a:extLst>
+                    </a:blip>
+                    <a:stretch>
+                      <a:fillRect/>
+                    </a:stretch>
+                  </pic:blipFill>
+                  <pic:spPr>
+                    <a:xfrm>
+                      <a:off x="0" y="0"/>
+                      <a:ext cx="3733800" cy="1549400"/>
+                    </a:xfrm>
+                    <a:prstGeom prst="rect">
+                      <a:avLst/>
+                    </a:prstGeom>
+                  </pic:spPr>
+                </pic:pic>
+              </a:graphicData>
+            </a:graphic>
+          </wp:inline>
+        </w:drawing>
+      </w:r>
+    </w:p>
+    <w:p>
+      <w:pPr>
+        <w:autoSpaceDE w:val="0"/>
+        <w:autoSpaceDN w:val="0"/>
+        <w:adjustRightInd w:val="0"/>
+        <w:spacing w:after="0" w:line="240" w:lineRule="auto"/>
+        <w:rPr>
+          <w:rFonts w:ascii="Menlo" w:hAnsi="Menlo" w:cs="Menlo"/>
+          <w:color w:val="000000"/>
+        </w:rPr>
+      </w:pPr>
+      <w:r>
+        <w:rPr>
           <w:rFonts w:ascii="Gill Sans MT" w:hAnsi="Gill Sans MT" w:cs="Times New Roman"/>
           <w:color w:val="7F7F7F" w:themeColor="text1" w:themeTint="80"/>
           <w:sz w:val="24"/>
@@ -978,29 +1038,17 @@
           <w:rFonts w:ascii="Menlo" w:hAnsi="Menlo" w:cs="Menlo"/>
           <w:color w:val="000000"/>
         </w:rPr>
-        <w:t>.edu www.</w:t>
-      </w:r>
-      <w:r>
-        <w:rPr>
-          <w:rFonts w:ascii="Menlo" w:hAnsi="Menlo" w:cs="Menlo"/>
-          <w:color w:val="000000"/>
-        </w:rPr>
-        <w:t>berkeley</w:t>
-      </w:r>
-      <w:r>
-        <w:rPr>
-          <w:rFonts w:ascii="Menlo" w:hAnsi="Menlo" w:cs="Menlo"/>
-          <w:color w:val="000000"/>
-        </w:rPr>
-        <w:t>.</w:t>
-      </w:r>
-      <w:r>
-        <w:rPr>
-          <w:rFonts w:ascii="Menlo" w:hAnsi="Menlo" w:cs="Menlo"/>
-          <w:color w:val="000000"/>
-        </w:rPr>
-        <w:t>edu</w:t>
-      </w:r>
+        <w:t xml:space="preserve">.edu </w:t>
+      </w:r>
+      <w:hyperlink r:id="rId10" w:history="1">
+        <w:r>
+          <w:rPr>
+            <w:rStyle w:val="Hyperlink"/>
+            <w:rFonts w:ascii="Menlo" w:hAnsi="Menlo" w:cs="Menlo"/>
+          </w:rPr>
+          <w:t>www.berkeley.edu</w:t>
+        </w:r>
+      </w:hyperlink>
     </w:p>
     <w:p>
       <w:pPr>
@@ -1009,6 +1057,69 @@
         <w:adjustRightInd w:val="0"/>
         <w:spacing w:after="0" w:line="240" w:lineRule="auto"/>
         <w:rPr>
+          <w:rFonts w:ascii="Menlo" w:hAnsi="Menlo" w:cs="Menlo"/>
+          <w:color w:val="000000"/>
+        </w:rPr>
+      </w:pPr>
+      <w:r>
+        <w:rPr>
+          <w:rFonts w:ascii="Menlo" w:hAnsi="Menlo" w:cs="Menlo"/>
+          <w:noProof/>
+          <w:color w:val="000000"/>
+        </w:rPr>
+        <w:lastRenderedPageBreak/>
+        <w:drawing>
+          <wp:inline distT="0" distB="0" distL="0" distR="0" wp14:anchorId="06C99741" wp14:editId="6506A44C">
+            <wp:extent cx="4699000" cy="3822700"/>
+            <wp:effectExtent l="0" t="0" r="0" b="12700"/>
+            <wp:docPr id="8" name="Picture 8"/>
+            <wp:cNvGraphicFramePr>
+              <a:graphicFrameLocks xmlns:a="http://schemas.openxmlformats.org/drawingml/2006/main" noChangeAspect="1"/>
+            </wp:cNvGraphicFramePr>
+            <a:graphic xmlns:a="http://schemas.openxmlformats.org/drawingml/2006/main">
+              <a:graphicData uri="http://schemas.openxmlformats.org/drawingml/2006/picture">
+                <pic:pic xmlns:pic="http://schemas.openxmlformats.org/drawingml/2006/picture">
+                  <pic:nvPicPr>
+                    <pic:cNvPr id="8" name="Screen Shot 2021-01-21 at 6.52.24 PM.png"/>
+                    <pic:cNvPicPr/>
+                  </pic:nvPicPr>
+                  <pic:blipFill>
+                    <a:blip r:embed="rId11">
+                      <a:extLst>
+                        <a:ext uri="{28A0092B-C50C-407E-A947-70E740481C1C}">
+                          <a14:useLocalDpi xmlns:a14="http://schemas.microsoft.com/office/drawing/2010/main" val="0"/>
+                        </a:ext>
+                      </a:extLst>
+                    </a:blip>
+                    <a:stretch>
+                      <a:fillRect/>
+                    </a:stretch>
+                  </pic:blipFill>
+                  <pic:spPr>
+                    <a:xfrm>
+                      <a:off x="0" y="0"/>
+                      <a:ext cx="4699000" cy="3822700"/>
+                    </a:xfrm>
+                    <a:prstGeom prst="rect">
+                      <a:avLst/>
+                    </a:prstGeom>
+                  </pic:spPr>
+                </pic:pic>
+              </a:graphicData>
+            </a:graphic>
+          </wp:inline>
+        </w:drawing>
+      </w:r>
+      <w:bookmarkStart w:id="0" w:name="_GoBack"/>
+      <w:bookmarkEnd w:id="0"/>
+    </w:p>
+    <w:p>
+      <w:pPr>
+        <w:autoSpaceDE w:val="0"/>
+        <w:autoSpaceDN w:val="0"/>
+        <w:adjustRightInd w:val="0"/>
+        <w:spacing w:after="0" w:line="240" w:lineRule="auto"/>
+        <w:rPr>
           <w:rFonts w:ascii="Gill Sans MT" w:hAnsi="Gill Sans MT" w:cs="Times New Roman"/>
           <w:color w:val="7F7F7F" w:themeColor="text1" w:themeTint="80"/>
           <w:sz w:val="24"/>
@@ -1222,9 +1333,8 @@
           <w:sz w:val="24"/>
           <w:szCs w:val="24"/>
         </w:rPr>
-        <w:t xml:space="preserve"> We are interested only in IPv4 addresses (</w:t>
-      </w:r>
-      <w:proofErr w:type="gramStart"/>
+        <w:t xml:space="preserve"> We are interested only in IPv4 addresses (32 bit IP address).</w:t>
+      </w:r>
       <w:r>
         <w:rPr>
           <w:rFonts w:ascii="Gill Sans MT" w:hAnsi="Gill Sans MT" w:cs="Times New Roman"/>
@@ -1232,9 +1342,15 @@
           <w:sz w:val="24"/>
           <w:szCs w:val="24"/>
         </w:rPr>
-        <w:t>32 bit</w:t>
-      </w:r>
-      <w:proofErr w:type="gramEnd"/>
+        <w:t xml:space="preserve"> For example, if the user enters the hostname </w:t>
+      </w:r>
+      <w:r>
+        <w:rPr>
+          <w:rFonts w:ascii="Menlo" w:hAnsi="Menlo" w:cs="Menlo"/>
+          <w:color w:val="000000"/>
+        </w:rPr>
+        <w:t>www.auburn.edu</w:t>
+      </w:r>
       <w:r>
         <w:rPr>
           <w:rFonts w:ascii="Gill Sans MT" w:hAnsi="Gill Sans MT" w:cs="Times New Roman"/>
@@ -1242,24 +1358,22 @@
           <w:sz w:val="24"/>
           <w:szCs w:val="24"/>
         </w:rPr>
-        <w:t xml:space="preserve"> IP address).</w:t>
-      </w:r>
-      <w:r>
+        <w:t>, then your program must display:</w:t>
+      </w:r>
+    </w:p>
+    <w:p>
+      <w:pPr>
+        <w:autoSpaceDE w:val="0"/>
+        <w:autoSpaceDN w:val="0"/>
+        <w:adjustRightInd w:val="0"/>
+        <w:spacing w:after="0" w:line="240" w:lineRule="auto"/>
         <w:rPr>
           <w:rFonts w:ascii="Gill Sans MT" w:hAnsi="Gill Sans MT" w:cs="Times New Roman"/>
           <w:color w:val="7F7F7F" w:themeColor="text1" w:themeTint="80"/>
           <w:sz w:val="24"/>
           <w:szCs w:val="24"/>
         </w:rPr>
-        <w:t xml:space="preserve"> For example, if the user enters the hostname </w:t>
-      </w:r>
-      <w:r>
-        <w:rPr>
-          <w:rFonts w:ascii="Menlo" w:hAnsi="Menlo" w:cs="Menlo"/>
-          <w:color w:val="000000"/>
-        </w:rPr>
-        <w:t>www.auburn.edu</w:t>
-      </w:r>
+      </w:pPr>
       <w:r>
         <w:rPr>
           <w:rFonts w:ascii="Gill Sans MT" w:hAnsi="Gill Sans MT" w:cs="Times New Roman"/>
@@ -1267,7 +1381,39 @@
           <w:sz w:val="24"/>
           <w:szCs w:val="24"/>
         </w:rPr>
-        <w:t>, then your program must display:</w:t>
+        <w:tab/>
+      </w:r>
+      <w:r>
+        <w:rPr>
+          <w:rFonts w:ascii="Menlo" w:hAnsi="Menlo" w:cs="Menlo"/>
+          <w:color w:val="000000"/>
+        </w:rPr>
+        <w:t xml:space="preserve">- </w:t>
+      </w:r>
+      <w:r>
+        <w:rPr>
+          <w:rFonts w:ascii="Gill Sans MT" w:hAnsi="Gill Sans MT" w:cs="Times New Roman"/>
+          <w:color w:val="7F7F7F" w:themeColor="text1" w:themeTint="80"/>
+          <w:sz w:val="24"/>
+          <w:szCs w:val="24"/>
+        </w:rPr>
+        <w:t xml:space="preserve">(25 points) </w:t>
+      </w:r>
+      <w:proofErr w:type="gramStart"/>
+      <w:r>
+        <w:rPr>
+          <w:rFonts w:ascii="Menlo" w:hAnsi="Menlo" w:cs="Menlo"/>
+          <w:color w:val="000000"/>
+        </w:rPr>
+        <w:t>binary  format</w:t>
+      </w:r>
+      <w:proofErr w:type="gramEnd"/>
+      <w:r>
+        <w:rPr>
+          <w:rFonts w:ascii="Menlo" w:hAnsi="Menlo" w:cs="Menlo"/>
+          <w:color w:val="000000"/>
+        </w:rPr>
+        <w:t xml:space="preserve">             : 10000011110011001000101010101010</w:t>
       </w:r>
     </w:p>
     <w:p>
@@ -1314,7 +1460,7 @@
           <w:rFonts w:ascii="Menlo" w:hAnsi="Menlo" w:cs="Menlo"/>
           <w:color w:val="000000"/>
         </w:rPr>
-        <w:t>binary  format</w:t>
+        <w:t>binary  dotted</w:t>
       </w:r>
       <w:proofErr w:type="gramEnd"/>
       <w:r>
@@ -1322,7 +1468,7 @@
           <w:rFonts w:ascii="Menlo" w:hAnsi="Menlo" w:cs="Menlo"/>
           <w:color w:val="000000"/>
         </w:rPr>
-        <w:t xml:space="preserve">             : 10000011110011001000101010101010</w:t>
+        <w:t>-quad format : 10000011.11001100.10001010.10101010</w:t>
       </w:r>
     </w:p>
     <w:p>
@@ -1332,12 +1478,26 @@
         <w:adjustRightInd w:val="0"/>
         <w:spacing w:after="0" w:line="240" w:lineRule="auto"/>
         <w:rPr>
+          <w:rFonts w:ascii="Menlo" w:hAnsi="Menlo" w:cs="Menlo"/>
+          <w:color w:val="000000"/>
+        </w:rPr>
+      </w:pPr>
+      <w:r>
+        <w:rPr>
           <w:rFonts w:ascii="Gill Sans MT" w:hAnsi="Gill Sans MT" w:cs="Times New Roman"/>
           <w:color w:val="7F7F7F" w:themeColor="text1" w:themeTint="80"/>
           <w:sz w:val="24"/>
           <w:szCs w:val="24"/>
         </w:rPr>
-      </w:pPr>
+        <w:tab/>
+      </w:r>
+      <w:r>
+        <w:rPr>
+          <w:rFonts w:ascii="Menlo" w:hAnsi="Menlo" w:cs="Menlo"/>
+          <w:color w:val="000000"/>
+        </w:rPr>
+        <w:t xml:space="preserve">- </w:t>
+      </w:r>
       <w:r>
         <w:rPr>
           <w:rFonts w:ascii="Gill Sans MT" w:hAnsi="Gill Sans MT" w:cs="Times New Roman"/>
@@ -1345,15 +1505,42 @@
           <w:sz w:val="24"/>
           <w:szCs w:val="24"/>
         </w:rPr>
-        <w:tab/>
+        <w:t xml:space="preserve">(25 points) </w:t>
       </w:r>
       <w:r>
         <w:rPr>
           <w:rFonts w:ascii="Menlo" w:hAnsi="Menlo" w:cs="Menlo"/>
           <w:color w:val="000000"/>
         </w:rPr>
-        <w:t xml:space="preserve">- </w:t>
-      </w:r>
+        <w:t xml:space="preserve">decimal dotted-quad </w:t>
+      </w:r>
+      <w:proofErr w:type="gramStart"/>
+      <w:r>
+        <w:rPr>
+          <w:rFonts w:ascii="Menlo" w:hAnsi="Menlo" w:cs="Menlo"/>
+          <w:color w:val="000000"/>
+        </w:rPr>
+        <w:t>format :</w:t>
+      </w:r>
+      <w:proofErr w:type="gramEnd"/>
+      <w:r>
+        <w:rPr>
+          <w:rFonts w:ascii="Menlo" w:hAnsi="Menlo" w:cs="Menlo"/>
+          <w:color w:val="000000"/>
+        </w:rPr>
+        <w:t xml:space="preserve"> 131.204.138.170</w:t>
+      </w:r>
+      <w:r>
+        <w:tab/>
+      </w:r>
+    </w:p>
+    <w:p>
+      <w:pPr>
+        <w:autoSpaceDE w:val="0"/>
+        <w:autoSpaceDN w:val="0"/>
+        <w:adjustRightInd w:val="0"/>
+        <w:spacing w:after="0" w:line="240" w:lineRule="auto"/>
+      </w:pPr>
       <w:r>
         <w:rPr>
           <w:rFonts w:ascii="Gill Sans MT" w:hAnsi="Gill Sans MT" w:cs="Times New Roman"/>
@@ -1361,23 +1548,38 @@
           <w:sz w:val="24"/>
           <w:szCs w:val="24"/>
         </w:rPr>
-        <w:t xml:space="preserve">(25 points) </w:t>
-      </w:r>
-      <w:proofErr w:type="gramStart"/>
-      <w:r>
-        <w:rPr>
-          <w:rFonts w:ascii="Menlo" w:hAnsi="Menlo" w:cs="Menlo"/>
-          <w:color w:val="000000"/>
-        </w:rPr>
-        <w:t>binary  dotted</w:t>
-      </w:r>
-      <w:proofErr w:type="gramEnd"/>
-      <w:r>
-        <w:rPr>
-          <w:rFonts w:ascii="Menlo" w:hAnsi="Menlo" w:cs="Menlo"/>
-          <w:color w:val="000000"/>
-        </w:rPr>
-        <w:t>-quad format : 10000011.11001100.10001010.10101010</w:t>
+        <w:tab/>
+      </w:r>
+      <w:r>
+        <w:rPr>
+          <w:rFonts w:ascii="Gill Sans MT" w:hAnsi="Gill Sans MT" w:cs="Times New Roman"/>
+          <w:color w:val="7F7F7F" w:themeColor="text1" w:themeTint="80"/>
+          <w:sz w:val="24"/>
+          <w:szCs w:val="24"/>
+        </w:rPr>
+        <w:tab/>
+        <w:t xml:space="preserve">3) </w:t>
+      </w:r>
+      <w:r>
+        <w:rPr>
+          <w:rFonts w:ascii="Gill Sans MT" w:hAnsi="Gill Sans MT" w:cs="Times New Roman"/>
+          <w:color w:val="7F7F7F" w:themeColor="text1" w:themeTint="80"/>
+          <w:sz w:val="24"/>
+          <w:szCs w:val="24"/>
+        </w:rPr>
+        <w:t xml:space="preserve">(5 points) </w:t>
+      </w:r>
+      <w:r>
+        <w:rPr>
+          <w:rFonts w:ascii="Gill Sans MT" w:hAnsi="Gill Sans MT" w:cs="Times New Roman"/>
+          <w:color w:val="7F7F7F" w:themeColor="text1" w:themeTint="80"/>
+          <w:sz w:val="24"/>
+          <w:szCs w:val="24"/>
+        </w:rPr>
+        <w:t>Provide a screenshot of an execution of your program.</w:t>
+      </w:r>
+      <w:r>
+        <w:t xml:space="preserve"> </w:t>
       </w:r>
     </w:p>
     <w:p>
@@ -1386,115 +1588,69 @@
         <w:autoSpaceDN w:val="0"/>
         <w:adjustRightInd w:val="0"/>
         <w:spacing w:after="0" w:line="240" w:lineRule="auto"/>
-        <w:rPr>
-          <w:rFonts w:ascii="Menlo" w:hAnsi="Menlo" w:cs="Menlo"/>
-          <w:color w:val="000000"/>
-        </w:rPr>
-      </w:pPr>
-      <w:r>
+      </w:pPr>
+      <w:r>
+        <w:rPr>
+          <w:noProof/>
+        </w:rPr>
+        <w:drawing>
+          <wp:inline distT="0" distB="0" distL="0" distR="0" wp14:anchorId="573B1807" wp14:editId="4E0C7869">
+            <wp:extent cx="4432300" cy="1955800"/>
+            <wp:effectExtent l="0" t="0" r="12700" b="0"/>
+            <wp:docPr id="6" name="Picture 6"/>
+            <wp:cNvGraphicFramePr>
+              <a:graphicFrameLocks xmlns:a="http://schemas.openxmlformats.org/drawingml/2006/main" noChangeAspect="1"/>
+            </wp:cNvGraphicFramePr>
+            <a:graphic xmlns:a="http://schemas.openxmlformats.org/drawingml/2006/main">
+              <a:graphicData uri="http://schemas.openxmlformats.org/drawingml/2006/picture">
+                <pic:pic xmlns:pic="http://schemas.openxmlformats.org/drawingml/2006/picture">
+                  <pic:nvPicPr>
+                    <pic:cNvPr id="6" name="Screen Shot 2021-01-21 at 6.28.22 PM.png"/>
+                    <pic:cNvPicPr/>
+                  </pic:nvPicPr>
+                  <pic:blipFill>
+                    <a:blip r:embed="rId12">
+                      <a:extLst>
+                        <a:ext uri="{28A0092B-C50C-407E-A947-70E740481C1C}">
+                          <a14:useLocalDpi xmlns:a14="http://schemas.microsoft.com/office/drawing/2010/main" val="0"/>
+                        </a:ext>
+                      </a:extLst>
+                    </a:blip>
+                    <a:stretch>
+                      <a:fillRect/>
+                    </a:stretch>
+                  </pic:blipFill>
+                  <pic:spPr>
+                    <a:xfrm>
+                      <a:off x="0" y="0"/>
+                      <a:ext cx="4432300" cy="1955800"/>
+                    </a:xfrm>
+                    <a:prstGeom prst="rect">
+                      <a:avLst/>
+                    </a:prstGeom>
+                  </pic:spPr>
+                </pic:pic>
+              </a:graphicData>
+            </a:graphic>
+          </wp:inline>
+        </w:drawing>
+      </w:r>
+    </w:p>
+    <w:p>
+      <w:pPr>
+        <w:autoSpaceDE w:val="0"/>
+        <w:autoSpaceDN w:val="0"/>
+        <w:adjustRightInd w:val="0"/>
+        <w:spacing w:after="0" w:line="240" w:lineRule="auto"/>
         <w:rPr>
           <w:rFonts w:ascii="Gill Sans MT" w:hAnsi="Gill Sans MT" w:cs="Times New Roman"/>
           <w:color w:val="7F7F7F" w:themeColor="text1" w:themeTint="80"/>
           <w:sz w:val="24"/>
           <w:szCs w:val="24"/>
         </w:rPr>
-        <w:tab/>
-      </w:r>
-      <w:r>
-        <w:rPr>
-          <w:rFonts w:ascii="Menlo" w:hAnsi="Menlo" w:cs="Menlo"/>
-          <w:color w:val="000000"/>
-        </w:rPr>
-        <w:t xml:space="preserve">- </w:t>
-      </w:r>
-      <w:r>
-        <w:rPr>
-          <w:rFonts w:ascii="Gill Sans MT" w:hAnsi="Gill Sans MT" w:cs="Times New Roman"/>
-          <w:color w:val="7F7F7F" w:themeColor="text1" w:themeTint="80"/>
-          <w:sz w:val="24"/>
-          <w:szCs w:val="24"/>
-        </w:rPr>
-        <w:t xml:space="preserve">(25 points) </w:t>
-      </w:r>
-      <w:r>
-        <w:rPr>
-          <w:rFonts w:ascii="Menlo" w:hAnsi="Menlo" w:cs="Menlo"/>
-          <w:color w:val="000000"/>
-        </w:rPr>
-        <w:t xml:space="preserve">decimal dotted-quad </w:t>
-      </w:r>
-      <w:proofErr w:type="gramStart"/>
-      <w:r>
-        <w:rPr>
-          <w:rFonts w:ascii="Menlo" w:hAnsi="Menlo" w:cs="Menlo"/>
-          <w:color w:val="000000"/>
-        </w:rPr>
-        <w:t>format :</w:t>
-      </w:r>
-      <w:proofErr w:type="gramEnd"/>
-      <w:r>
-        <w:rPr>
-          <w:rFonts w:ascii="Menlo" w:hAnsi="Menlo" w:cs="Menlo"/>
-          <w:color w:val="000000"/>
-        </w:rPr>
-        <w:t xml:space="preserve"> 131.204.138.170</w:t>
-      </w:r>
-      <w:r>
-        <w:tab/>
-      </w:r>
-    </w:p>
-    <w:p>
-      <w:pPr>
-        <w:autoSpaceDE w:val="0"/>
-        <w:autoSpaceDN w:val="0"/>
-        <w:adjustRightInd w:val="0"/>
-        <w:spacing w:after="0" w:line="240" w:lineRule="auto"/>
-        <w:rPr>
-          <w:rFonts w:ascii="Gill Sans MT" w:hAnsi="Gill Sans MT" w:cs="Times New Roman"/>
-          <w:color w:val="7F7F7F" w:themeColor="text1" w:themeTint="80"/>
-          <w:sz w:val="24"/>
-          <w:szCs w:val="24"/>
-        </w:rPr>
-      </w:pPr>
-      <w:r>
-        <w:rPr>
-          <w:rFonts w:ascii="Gill Sans MT" w:hAnsi="Gill Sans MT" w:cs="Times New Roman"/>
-          <w:color w:val="7F7F7F" w:themeColor="text1" w:themeTint="80"/>
-          <w:sz w:val="24"/>
-          <w:szCs w:val="24"/>
-        </w:rPr>
-        <w:tab/>
-      </w:r>
-      <w:r>
-        <w:rPr>
-          <w:rFonts w:ascii="Gill Sans MT" w:hAnsi="Gill Sans MT" w:cs="Times New Roman"/>
-          <w:color w:val="7F7F7F" w:themeColor="text1" w:themeTint="80"/>
-          <w:sz w:val="24"/>
-          <w:szCs w:val="24"/>
-        </w:rPr>
-        <w:tab/>
-        <w:t xml:space="preserve">3) </w:t>
-      </w:r>
-      <w:r>
-        <w:rPr>
-          <w:rFonts w:ascii="Gill Sans MT" w:hAnsi="Gill Sans MT" w:cs="Times New Roman"/>
-          <w:color w:val="7F7F7F" w:themeColor="text1" w:themeTint="80"/>
-          <w:sz w:val="24"/>
-          <w:szCs w:val="24"/>
-        </w:rPr>
-        <w:t xml:space="preserve">(5 points) </w:t>
-      </w:r>
-      <w:r>
-        <w:rPr>
-          <w:rFonts w:ascii="Gill Sans MT" w:hAnsi="Gill Sans MT" w:cs="Times New Roman"/>
-          <w:color w:val="7F7F7F" w:themeColor="text1" w:themeTint="80"/>
-          <w:sz w:val="24"/>
-          <w:szCs w:val="24"/>
-        </w:rPr>
-        <w:t>Provide a screenshot of an execution of your program.</w:t>
-      </w:r>
-      <w:r>
-        <w:t xml:space="preserve"> </w:t>
+      </w:pPr>
+      <w:r>
+        <w:t>IP addresses printed in the order “decimal dotted-quad”, “binary dotted-quad” and “binary”.</w:t>
       </w:r>
       <w:r>
         <w:br w:type="page"/>
@@ -1707,8 +1863,8 @@
       </w:pPr>
     </w:p>
     <w:sectPr>
-      <w:headerReference w:type="default" r:id="rId9"/>
-      <w:footerReference w:type="default" r:id="rId10"/>
+      <w:headerReference w:type="default" r:id="rId13"/>
+      <w:footerReference w:type="default" r:id="rId14"/>
       <w:pgSz w:w="12240" w:h="15840"/>
       <w:pgMar w:top="1440" w:right="720" w:bottom="720" w:left="720" w:header="0" w:footer="360" w:gutter="0"/>
       <w:cols w:space="720"/>
@@ -1719,7 +1875,7 @@
 </file>
 
 <file path=word/endnotes.xml><?xml version="1.0" encoding="utf-8"?>
-<w:endnotes xmlns:wpc="http://schemas.microsoft.com/office/word/2010/wordprocessingCanvas" xmlns:cx="http://schemas.microsoft.com/office/drawing/2014/chartex" xmlns:cx1="http://schemas.microsoft.com/office/drawing/2015/9/8/chartex" xmlns:cx2="http://schemas.microsoft.com/office/drawing/2015/10/21/chartex" xmlns:cx3="http://schemas.microsoft.com/office/drawing/2016/5/9/chartex" xmlns:cx4="http://schemas.microsoft.com/office/drawing/2016/5/10/chartex" xmlns:cx5="http://schemas.microsoft.com/office/drawing/2016/5/11/chartex" xmlns:cx6="http://schemas.microsoft.com/office/drawing/2016/5/12/chartex" xmlns:cx7="http://schemas.microsoft.com/office/drawing/2016/5/13/chartex" xmlns:cx8="http://schemas.microsoft.com/office/drawing/2016/5/14/chartex" xmlns:mc="http://schemas.openxmlformats.org/markup-compatibility/2006" xmlns:aink="http://schemas.microsoft.com/office/drawing/2016/ink" xmlns:am3d="http://schemas.microsoft.com/office/drawing/2017/model3d" xmlns:o="urn:schemas-microsoft-com:office:office" xmlns:r="http://schemas.openxmlformats.org/officeDocument/2006/relationships" xmlns:m="http://schemas.openxmlformats.org/officeDocument/2006/math" xmlns:v="urn:schemas-microsoft-com:vml" xmlns:wp14="http://schemas.microsoft.com/office/word/2010/wordprocessingDrawing" xmlns:wp="http://schemas.openxmlformats.org/drawingml/2006/wordprocessingDrawing" xmlns:w10="urn:schemas-microsoft-com:office:word" xmlns:w="http://schemas.openxmlformats.org/wordprocessingml/2006/main" xmlns:w14="http://schemas.microsoft.com/office/word/2010/wordml" xmlns:w15="http://schemas.microsoft.com/office/word/2012/wordml" xmlns:w16cid="http://schemas.microsoft.com/office/word/2016/wordml/cid" xmlns:w16se="http://schemas.microsoft.com/office/word/2015/wordml/symex" xmlns:wpg="http://schemas.microsoft.com/office/word/2010/wordprocessingGroup" xmlns:wpi="http://schemas.microsoft.com/office/word/2010/wordprocessingInk" xmlns:wne="http://schemas.microsoft.com/office/word/2006/wordml" xmlns:wps="http://schemas.microsoft.com/office/word/2010/wordprocessingShape" mc:Ignorable="w14 w15 w16se w16cid wp14">
+<w:endnotes xmlns:wpc="http://schemas.microsoft.com/office/word/2010/wordprocessingCanvas" xmlns:mo="http://schemas.microsoft.com/office/mac/office/2008/main" xmlns:mc="http://schemas.openxmlformats.org/markup-compatibility/2006" xmlns:mv="urn:schemas-microsoft-com:mac:vml" xmlns:o="urn:schemas-microsoft-com:office:office" xmlns:r="http://schemas.openxmlformats.org/officeDocument/2006/relationships" xmlns:m="http://schemas.openxmlformats.org/officeDocument/2006/math" xmlns:v="urn:schemas-microsoft-com:vml" xmlns:wp14="http://schemas.microsoft.com/office/word/2010/wordprocessingDrawing" xmlns:wp="http://schemas.openxmlformats.org/drawingml/2006/wordprocessingDrawing" xmlns:w10="urn:schemas-microsoft-com:office:word" xmlns:w="http://schemas.openxmlformats.org/wordprocessingml/2006/main" xmlns:w14="http://schemas.microsoft.com/office/word/2010/wordml" xmlns:w15="http://schemas.microsoft.com/office/word/2012/wordml" xmlns:wpg="http://schemas.microsoft.com/office/word/2010/wordprocessingGroup" xmlns:wpi="http://schemas.microsoft.com/office/word/2010/wordprocessingInk" xmlns:wne="http://schemas.microsoft.com/office/word/2006/wordml" xmlns:wps="http://schemas.microsoft.com/office/word/2010/wordprocessingShape" mc:Ignorable="w14 w15 wp14">
   <w:endnote w:type="separator" w:id="-1">
     <w:p>
       <w:r>
@@ -1738,7 +1894,7 @@
 </file>
 
 <file path=word/footer1.xml><?xml version="1.0" encoding="utf-8"?>
-<w:ftr xmlns:wpc="http://schemas.microsoft.com/office/word/2010/wordprocessingCanvas" xmlns:cx="http://schemas.microsoft.com/office/drawing/2014/chartex" xmlns:cx1="http://schemas.microsoft.com/office/drawing/2015/9/8/chartex" xmlns:cx2="http://schemas.microsoft.com/office/drawing/2015/10/21/chartex" xmlns:cx3="http://schemas.microsoft.com/office/drawing/2016/5/9/chartex" xmlns:cx4="http://schemas.microsoft.com/office/drawing/2016/5/10/chartex" xmlns:cx5="http://schemas.microsoft.com/office/drawing/2016/5/11/chartex" xmlns:cx6="http://schemas.microsoft.com/office/drawing/2016/5/12/chartex" xmlns:cx7="http://schemas.microsoft.com/office/drawing/2016/5/13/chartex" xmlns:cx8="http://schemas.microsoft.com/office/drawing/2016/5/14/chartex" xmlns:mc="http://schemas.openxmlformats.org/markup-compatibility/2006" xmlns:aink="http://schemas.microsoft.com/office/drawing/2016/ink" xmlns:am3d="http://schemas.microsoft.com/office/drawing/2017/model3d" xmlns:o="urn:schemas-microsoft-com:office:office" xmlns:r="http://schemas.openxmlformats.org/officeDocument/2006/relationships" xmlns:m="http://schemas.openxmlformats.org/officeDocument/2006/math" xmlns:v="urn:schemas-microsoft-com:vml" xmlns:wp14="http://schemas.microsoft.com/office/word/2010/wordprocessingDrawing" xmlns:wp="http://schemas.openxmlformats.org/drawingml/2006/wordprocessingDrawing" xmlns:w10="urn:schemas-microsoft-com:office:word" xmlns:w="http://schemas.openxmlformats.org/wordprocessingml/2006/main" xmlns:w14="http://schemas.microsoft.com/office/word/2010/wordml" xmlns:w15="http://schemas.microsoft.com/office/word/2012/wordml" xmlns:w16cid="http://schemas.microsoft.com/office/word/2016/wordml/cid" xmlns:w16se="http://schemas.microsoft.com/office/word/2015/wordml/symex" xmlns:wpg="http://schemas.microsoft.com/office/word/2010/wordprocessingGroup" xmlns:wpi="http://schemas.microsoft.com/office/word/2010/wordprocessingInk" xmlns:wne="http://schemas.microsoft.com/office/word/2006/wordml" xmlns:wps="http://schemas.microsoft.com/office/word/2010/wordprocessingShape" mc:Ignorable="w14 w15 w16se w16cid wp14">
+<w:ftr xmlns:wpc="http://schemas.microsoft.com/office/word/2010/wordprocessingCanvas" xmlns:mo="http://schemas.microsoft.com/office/mac/office/2008/main" xmlns:mc="http://schemas.openxmlformats.org/markup-compatibility/2006" xmlns:mv="urn:schemas-microsoft-com:mac:vml" xmlns:o="urn:schemas-microsoft-com:office:office" xmlns:r="http://schemas.openxmlformats.org/officeDocument/2006/relationships" xmlns:m="http://schemas.openxmlformats.org/officeDocument/2006/math" xmlns:v="urn:schemas-microsoft-com:vml" xmlns:wp14="http://schemas.microsoft.com/office/word/2010/wordprocessingDrawing" xmlns:wp="http://schemas.openxmlformats.org/drawingml/2006/wordprocessingDrawing" xmlns:w10="urn:schemas-microsoft-com:office:word" xmlns:w="http://schemas.openxmlformats.org/wordprocessingml/2006/main" xmlns:w14="http://schemas.microsoft.com/office/word/2010/wordml" xmlns:w15="http://schemas.microsoft.com/office/word/2012/wordml" xmlns:wpg="http://schemas.microsoft.com/office/word/2010/wordprocessingGroup" xmlns:wpi="http://schemas.microsoft.com/office/word/2010/wordprocessingInk" xmlns:wne="http://schemas.microsoft.com/office/word/2006/wordml" xmlns:wps="http://schemas.microsoft.com/office/word/2010/wordprocessingShape" mc:Ignorable="w14 w15 wp14">
   <w:p>
     <w:pPr>
       <w:pStyle w:val="Footer"/>
@@ -1863,9 +2019,9 @@
             </wp:anchor>
           </w:drawing>
         </mc:Choice>
-        <mc:Fallback>
+        <mc:Fallback xmlns:w16se="http://schemas.microsoft.com/office/word/2015/wordml/symex" xmlns:w16cid="http://schemas.microsoft.com/office/word/2016/wordml/cid" xmlns:am3d="http://schemas.microsoft.com/office/drawing/2017/model3d" xmlns:aink="http://schemas.microsoft.com/office/drawing/2016/ink" xmlns:cx8="http://schemas.microsoft.com/office/drawing/2016/5/14/chartex" xmlns:cx7="http://schemas.microsoft.com/office/drawing/2016/5/13/chartex" xmlns:cx6="http://schemas.microsoft.com/office/drawing/2016/5/12/chartex" xmlns:cx5="http://schemas.microsoft.com/office/drawing/2016/5/11/chartex" xmlns:cx4="http://schemas.microsoft.com/office/drawing/2016/5/10/chartex" xmlns:cx3="http://schemas.microsoft.com/office/drawing/2016/5/9/chartex" xmlns:cx2="http://schemas.microsoft.com/office/drawing/2015/10/21/chartex" xmlns:cx1="http://schemas.microsoft.com/office/drawing/2015/9/8/chartex" xmlns:cx="http://schemas.microsoft.com/office/drawing/2014/chartex">
           <w:pict>
-            <v:shape w14:anchorId="3497A6D2" id="Freeform 3" o:spid="_x0000_s1029" alt="Title: Blue University of Kansas Header - Description: Blue University of Kansas Header&#10;" style="position:absolute;left:0;text-align:left;margin-left:.75pt;margin-top:771.75pt;width:614.3pt;height:7.2pt;z-index:-251652096;visibility:visible;mso-wrap-style:square;mso-width-percent:0;mso-height-percent:0;mso-wrap-distance-left:9pt;mso-wrap-distance-top:0;mso-wrap-distance-right:9pt;mso-wrap-distance-bottom:0;mso-position-horizontal:absolute;mso-position-horizontal-relative:page;mso-position-vertical:absolute;mso-position-vertical-relative:page;mso-width-percent:0;mso-height-percent:0;mso-width-relative:page;mso-height-relative:page;v-text-anchor:top" coordsize="9800,1608" o:spt="100" o:gfxdata="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" o:allowincell="f" adj="-11796480,,5400" path="m,1607r9800,l9800,,,,,1607xe" fillcolor="#dd550c" stroked="f">
+            <v:shape w14:anchorId="3497A6D2" id="Freeform 3" o:spid="_x0000_s1029" alt="Title: Blue University of Kansas Header - Description: Blue University of Kansas Header&#10;" style="position:absolute;left:0;text-align:left;margin-left:.75pt;margin-top:771.75pt;width:614.3pt;height:7.2pt;z-index:-251652096;visibility:visible;mso-wrap-style:square;mso-width-percent:0;mso-height-percent:0;mso-wrap-distance-left:9pt;mso-wrap-distance-top:0;mso-wrap-distance-right:9pt;mso-wrap-distance-bottom:0;mso-position-horizontal:absolute;mso-position-horizontal-relative:page;mso-position-vertical:absolute;mso-position-vertical-relative:page;mso-width-percent:0;mso-height-percent:0;mso-width-relative:page;mso-height-relative:page;v-text-anchor:top" coordsize="9800,1608" o:spt="100" o:gfxdata="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" o:allowincell="f" adj="-11796480,,5400" path="m,1607r9800,l9800,,,,,1607xe" fillcolor="#dd550c" stroked="f">
               <v:stroke joinstyle="miter"/>
               <v:formulas/>
               <v:path arrowok="t" o:connecttype="custom" o:connectlocs="0,91383;7801610,91383;7801610,0;0,0;0,91383" o:connectangles="0,0,0,0,0" textboxrect="0,0,9800,1608"/>
@@ -1889,7 +2045,7 @@
 </file>
 
 <file path=word/footnotes.xml><?xml version="1.0" encoding="utf-8"?>
-<w:footnotes xmlns:wpc="http://schemas.microsoft.com/office/word/2010/wordprocessingCanvas" xmlns:cx="http://schemas.microsoft.com/office/drawing/2014/chartex" xmlns:cx1="http://schemas.microsoft.com/office/drawing/2015/9/8/chartex" xmlns:cx2="http://schemas.microsoft.com/office/drawing/2015/10/21/chartex" xmlns:cx3="http://schemas.microsoft.com/office/drawing/2016/5/9/chartex" xmlns:cx4="http://schemas.microsoft.com/office/drawing/2016/5/10/chartex" xmlns:cx5="http://schemas.microsoft.com/office/drawing/2016/5/11/chartex" xmlns:cx6="http://schemas.microsoft.com/office/drawing/2016/5/12/chartex" xmlns:cx7="http://schemas.microsoft.com/office/drawing/2016/5/13/chartex" xmlns:cx8="http://schemas.microsoft.com/office/drawing/2016/5/14/chartex" xmlns:mc="http://schemas.openxmlformats.org/markup-compatibility/2006" xmlns:aink="http://schemas.microsoft.com/office/drawing/2016/ink" xmlns:am3d="http://schemas.microsoft.com/office/drawing/2017/model3d" xmlns:o="urn:schemas-microsoft-com:office:office" xmlns:r="http://schemas.openxmlformats.org/officeDocument/2006/relationships" xmlns:m="http://schemas.openxmlformats.org/officeDocument/2006/math" xmlns:v="urn:schemas-microsoft-com:vml" xmlns:wp14="http://schemas.microsoft.com/office/word/2010/wordprocessingDrawing" xmlns:wp="http://schemas.openxmlformats.org/drawingml/2006/wordprocessingDrawing" xmlns:w10="urn:schemas-microsoft-com:office:word" xmlns:w="http://schemas.openxmlformats.org/wordprocessingml/2006/main" xmlns:w14="http://schemas.microsoft.com/office/word/2010/wordml" xmlns:w15="http://schemas.microsoft.com/office/word/2012/wordml" xmlns:w16cid="http://schemas.microsoft.com/office/word/2016/wordml/cid" xmlns:w16se="http://schemas.microsoft.com/office/word/2015/wordml/symex" xmlns:wpg="http://schemas.microsoft.com/office/word/2010/wordprocessingGroup" xmlns:wpi="http://schemas.microsoft.com/office/word/2010/wordprocessingInk" xmlns:wne="http://schemas.microsoft.com/office/word/2006/wordml" xmlns:wps="http://schemas.microsoft.com/office/word/2010/wordprocessingShape" mc:Ignorable="w14 w15 w16se w16cid wp14">
+<w:footnotes xmlns:wpc="http://schemas.microsoft.com/office/word/2010/wordprocessingCanvas" xmlns:mo="http://schemas.microsoft.com/office/mac/office/2008/main" xmlns:mc="http://schemas.openxmlformats.org/markup-compatibility/2006" xmlns:mv="urn:schemas-microsoft-com:mac:vml" xmlns:o="urn:schemas-microsoft-com:office:office" xmlns:r="http://schemas.openxmlformats.org/officeDocument/2006/relationships" xmlns:m="http://schemas.openxmlformats.org/officeDocument/2006/math" xmlns:v="urn:schemas-microsoft-com:vml" xmlns:wp14="http://schemas.microsoft.com/office/word/2010/wordprocessingDrawing" xmlns:wp="http://schemas.openxmlformats.org/drawingml/2006/wordprocessingDrawing" xmlns:w10="urn:schemas-microsoft-com:office:word" xmlns:w="http://schemas.openxmlformats.org/wordprocessingml/2006/main" xmlns:w14="http://schemas.microsoft.com/office/word/2010/wordml" xmlns:w15="http://schemas.microsoft.com/office/word/2012/wordml" xmlns:wpg="http://schemas.microsoft.com/office/word/2010/wordprocessingGroup" xmlns:wpi="http://schemas.microsoft.com/office/word/2010/wordprocessingInk" xmlns:wne="http://schemas.microsoft.com/office/word/2006/wordml" xmlns:wps="http://schemas.microsoft.com/office/word/2010/wordprocessingShape" mc:Ignorable="w14 w15 wp14">
   <w:footnote w:type="separator" w:id="-1">
     <w:p>
       <w:r>
@@ -1935,8 +2091,6 @@
           <w:t>Simple examples from reference book</w:t>
         </w:r>
       </w:hyperlink>
-      <w:bookmarkStart w:id="0" w:name="_GoBack"/>
-      <w:bookmarkEnd w:id="0"/>
       <w:r>
         <w:rPr>
           <w:rFonts w:ascii="Times New Roman" w:eastAsia="Times New Roman" w:hAnsi="Times New Roman" w:cs="Times New Roman"/>
@@ -1951,7 +2105,7 @@
 </file>
 
 <file path=word/header1.xml><?xml version="1.0" encoding="utf-8"?>
-<w:hdr xmlns:wpc="http://schemas.microsoft.com/office/word/2010/wordprocessingCanvas" xmlns:cx="http://schemas.microsoft.com/office/drawing/2014/chartex" xmlns:cx1="http://schemas.microsoft.com/office/drawing/2015/9/8/chartex" xmlns:cx2="http://schemas.microsoft.com/office/drawing/2015/10/21/chartex" xmlns:cx3="http://schemas.microsoft.com/office/drawing/2016/5/9/chartex" xmlns:cx4="http://schemas.microsoft.com/office/drawing/2016/5/10/chartex" xmlns:cx5="http://schemas.microsoft.com/office/drawing/2016/5/11/chartex" xmlns:cx6="http://schemas.microsoft.com/office/drawing/2016/5/12/chartex" xmlns:cx7="http://schemas.microsoft.com/office/drawing/2016/5/13/chartex" xmlns:cx8="http://schemas.microsoft.com/office/drawing/2016/5/14/chartex" xmlns:mc="http://schemas.openxmlformats.org/markup-compatibility/2006" xmlns:aink="http://schemas.microsoft.com/office/drawing/2016/ink" xmlns:am3d="http://schemas.microsoft.com/office/drawing/2017/model3d" xmlns:o="urn:schemas-microsoft-com:office:office" xmlns:r="http://schemas.openxmlformats.org/officeDocument/2006/relationships" xmlns:m="http://schemas.openxmlformats.org/officeDocument/2006/math" xmlns:v="urn:schemas-microsoft-com:vml" xmlns:wp14="http://schemas.microsoft.com/office/word/2010/wordprocessingDrawing" xmlns:wp="http://schemas.openxmlformats.org/drawingml/2006/wordprocessingDrawing" xmlns:w10="urn:schemas-microsoft-com:office:word" xmlns:w="http://schemas.openxmlformats.org/wordprocessingml/2006/main" xmlns:w14="http://schemas.microsoft.com/office/word/2010/wordml" xmlns:w15="http://schemas.microsoft.com/office/word/2012/wordml" xmlns:w16cid="http://schemas.microsoft.com/office/word/2016/wordml/cid" xmlns:w16se="http://schemas.microsoft.com/office/word/2015/wordml/symex" xmlns:wpg="http://schemas.microsoft.com/office/word/2010/wordprocessingGroup" xmlns:wpi="http://schemas.microsoft.com/office/word/2010/wordprocessingInk" xmlns:wne="http://schemas.microsoft.com/office/word/2006/wordml" xmlns:wps="http://schemas.microsoft.com/office/word/2010/wordprocessingShape" mc:Ignorable="w14 w15 w16se w16cid wp14">
+<w:hdr xmlns:wpc="http://schemas.microsoft.com/office/word/2010/wordprocessingCanvas" xmlns:mo="http://schemas.microsoft.com/office/mac/office/2008/main" xmlns:mc="http://schemas.openxmlformats.org/markup-compatibility/2006" xmlns:mv="urn:schemas-microsoft-com:mac:vml" xmlns:o="urn:schemas-microsoft-com:office:office" xmlns:r="http://schemas.openxmlformats.org/officeDocument/2006/relationships" xmlns:m="http://schemas.openxmlformats.org/officeDocument/2006/math" xmlns:v="urn:schemas-microsoft-com:vml" xmlns:wp14="http://schemas.microsoft.com/office/word/2010/wordprocessingDrawing" xmlns:wp="http://schemas.openxmlformats.org/drawingml/2006/wordprocessingDrawing" xmlns:w10="urn:schemas-microsoft-com:office:word" xmlns:w="http://schemas.openxmlformats.org/wordprocessingml/2006/main" xmlns:w14="http://schemas.microsoft.com/office/word/2010/wordml" xmlns:w15="http://schemas.microsoft.com/office/word/2012/wordml" xmlns:wpg="http://schemas.microsoft.com/office/word/2010/wordprocessingGroup" xmlns:wpi="http://schemas.microsoft.com/office/word/2010/wordprocessingInk" xmlns:wne="http://schemas.microsoft.com/office/word/2006/wordml" xmlns:wps="http://schemas.microsoft.com/office/word/2010/wordprocessingShape" mc:Ignorable="w14 w15 wp14">
   <w:p>
     <w:pPr>
       <w:pStyle w:val="Header"/>
@@ -2144,9 +2298,9 @@
             </wp:anchor>
           </w:drawing>
         </mc:Choice>
-        <mc:Fallback>
+        <mc:Fallback xmlns:w16se="http://schemas.microsoft.com/office/word/2015/wordml/symex" xmlns:w16cid="http://schemas.microsoft.com/office/word/2016/wordml/cid" xmlns:am3d="http://schemas.microsoft.com/office/drawing/2017/model3d" xmlns:aink="http://schemas.microsoft.com/office/drawing/2016/ink" xmlns:cx8="http://schemas.microsoft.com/office/drawing/2016/5/14/chartex" xmlns:cx7="http://schemas.microsoft.com/office/drawing/2016/5/13/chartex" xmlns:cx6="http://schemas.microsoft.com/office/drawing/2016/5/12/chartex" xmlns:cx5="http://schemas.microsoft.com/office/drawing/2016/5/11/chartex" xmlns:cx4="http://schemas.microsoft.com/office/drawing/2016/5/10/chartex" xmlns:cx3="http://schemas.microsoft.com/office/drawing/2016/5/9/chartex" xmlns:cx2="http://schemas.microsoft.com/office/drawing/2015/10/21/chartex" xmlns:cx1="http://schemas.microsoft.com/office/drawing/2015/9/8/chartex" xmlns:cx="http://schemas.microsoft.com/office/drawing/2014/chartex">
           <w:pict>
-            <v:shape w14:anchorId="57747814" id="Freeform 1" o:spid="_x0000_s1026" alt="Title: Blue University of Kansas Header - Description: Blue University of Kansas Header&#10;" style="position:absolute;left:0;text-align:left;margin-left:0;margin-top:82.45pt;width:614.3pt;height:14.4pt;z-index:-251654144;visibility:visible;mso-wrap-style:square;mso-width-percent:0;mso-height-percent:0;mso-wrap-distance-left:9pt;mso-wrap-distance-top:0;mso-wrap-distance-right:9pt;mso-wrap-distance-bottom:0;mso-position-horizontal:left;mso-position-horizontal-relative:page;mso-position-vertical:absolute;mso-position-vertical-relative:page;mso-width-percent:0;mso-height-percent:0;mso-width-relative:page;mso-height-relative:page;v-text-anchor:top" coordsize="9800,1608" o:spt="100" o:gfxdata="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" o:allowincell="f" adj="-11796480,,5400" path="m,1607r9800,l9800,,,,,1607xe" fillcolor="#dd550c" stroked="f">
+            <v:shape w14:anchorId="57747814" id="Freeform 1" o:spid="_x0000_s1026" alt="Title: Blue University of Kansas Header - Description: Blue University of Kansas Header&#10;" style="position:absolute;left:0;text-align:left;margin-left:0;margin-top:82.45pt;width:614.3pt;height:14.4pt;z-index:-251654144;visibility:visible;mso-wrap-style:square;mso-width-percent:0;mso-height-percent:0;mso-wrap-distance-left:9pt;mso-wrap-distance-top:0;mso-wrap-distance-right:9pt;mso-wrap-distance-bottom:0;mso-position-horizontal:left;mso-position-horizontal-relative:page;mso-position-vertical:absolute;mso-position-vertical-relative:page;mso-width-percent:0;mso-height-percent:0;mso-width-relative:page;mso-height-relative:page;v-text-anchor:top" coordsize="9800,1608" o:spt="100" o:gfxdata="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" o:allowincell="f" adj="-11796480,,5400" path="m,1607r9800,l9800,,,,,1607xe" fillcolor="#dd550c" stroked="f">
               <v:stroke joinstyle="miter"/>
               <v:formulas/>
               <v:path arrowok="t" o:connecttype="custom" o:connectlocs="0,182766;7801610,182766;7801610,0;0,0;0,182766" o:connectangles="0,0,0,0,0" textboxrect="0,0,9800,1608"/>
@@ -2259,13 +2413,13 @@
             </wp:anchor>
           </w:drawing>
         </mc:Choice>
-        <mc:Fallback>
+        <mc:Fallback xmlns:w16se="http://schemas.microsoft.com/office/word/2015/wordml/symex" xmlns:w16cid="http://schemas.microsoft.com/office/word/2016/wordml/cid" xmlns:am3d="http://schemas.microsoft.com/office/drawing/2017/model3d" xmlns:aink="http://schemas.microsoft.com/office/drawing/2016/ink" xmlns:cx8="http://schemas.microsoft.com/office/drawing/2016/5/14/chartex" xmlns:cx7="http://schemas.microsoft.com/office/drawing/2016/5/13/chartex" xmlns:cx6="http://schemas.microsoft.com/office/drawing/2016/5/12/chartex" xmlns:cx5="http://schemas.microsoft.com/office/drawing/2016/5/11/chartex" xmlns:cx4="http://schemas.microsoft.com/office/drawing/2016/5/10/chartex" xmlns:cx3="http://schemas.microsoft.com/office/drawing/2016/5/9/chartex" xmlns:cx2="http://schemas.microsoft.com/office/drawing/2015/10/21/chartex" xmlns:cx1="http://schemas.microsoft.com/office/drawing/2015/9/8/chartex" xmlns:cx="http://schemas.microsoft.com/office/drawing/2014/chartex">
           <w:pict>
             <v:shapetype w14:anchorId="079EF6DF" id="_x0000_t202" coordsize="21600,21600" o:spt="202" path="m,l,21600r21600,l21600,xe">
               <v:stroke joinstyle="miter"/>
               <v:path gradientshapeok="t" o:connecttype="rect"/>
             </v:shapetype>
-            <v:shape id="Text Box 26" o:spid="_x0000_s1027" type="#_x0000_t202" style="position:absolute;left:0;text-align:left;margin-left:154.5pt;margin-top:27pt;width:392.3pt;height:35.25pt;z-index:251660288;visibility:visible;mso-wrap-style:square;mso-width-percent:0;mso-height-percent:0;mso-wrap-distance-left:9pt;mso-wrap-distance-top:0;mso-wrap-distance-right:9pt;mso-wrap-distance-bottom:0;mso-position-horizontal:absolute;mso-position-horizontal-relative:text;mso-position-vertical:absolute;mso-position-vertical-relative:text;mso-width-percent:0;mso-height-percent:0;mso-width-relative:margin;mso-height-relative:margin;v-text-anchor:top" o:gfxdata="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" filled="f" stroked="f" strokeweight=".5pt">
+            <v:shape id="Text Box 26" o:spid="_x0000_s1027" type="#_x0000_t202" style="position:absolute;left:0;text-align:left;margin-left:154.5pt;margin-top:27pt;width:392.3pt;height:35.25pt;z-index:251660288;visibility:visible;mso-wrap-style:square;mso-width-percent:0;mso-height-percent:0;mso-wrap-distance-left:9pt;mso-wrap-distance-top:0;mso-wrap-distance-right:9pt;mso-wrap-distance-bottom:0;mso-position-horizontal:absolute;mso-position-horizontal-relative:text;mso-position-vertical:absolute;mso-position-vertical-relative:text;mso-width-percent:0;mso-height-percent:0;mso-width-relative:margin;mso-height-relative:margin;v-text-anchor:top" o:gfxdata="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" filled="f" stroked="f" strokeweight=".5pt">
               <v:textbox>
                 <w:txbxContent>
                   <w:p>
@@ -2413,9 +2567,9 @@
             </wp:anchor>
           </w:drawing>
         </mc:Choice>
-        <mc:Fallback>
+        <mc:Fallback xmlns:w16se="http://schemas.microsoft.com/office/word/2015/wordml/symex" xmlns:w16cid="http://schemas.microsoft.com/office/word/2016/wordml/cid" xmlns:am3d="http://schemas.microsoft.com/office/drawing/2017/model3d" xmlns:aink="http://schemas.microsoft.com/office/drawing/2016/ink" xmlns:cx8="http://schemas.microsoft.com/office/drawing/2016/5/14/chartex" xmlns:cx7="http://schemas.microsoft.com/office/drawing/2016/5/13/chartex" xmlns:cx6="http://schemas.microsoft.com/office/drawing/2016/5/12/chartex" xmlns:cx5="http://schemas.microsoft.com/office/drawing/2016/5/11/chartex" xmlns:cx4="http://schemas.microsoft.com/office/drawing/2016/5/10/chartex" xmlns:cx3="http://schemas.microsoft.com/office/drawing/2016/5/9/chartex" xmlns:cx2="http://schemas.microsoft.com/office/drawing/2015/10/21/chartex" xmlns:cx1="http://schemas.microsoft.com/office/drawing/2015/9/8/chartex" xmlns:cx="http://schemas.microsoft.com/office/drawing/2014/chartex">
           <w:pict>
-            <v:shape w14:anchorId="01E77F19" id="Freeform 2" o:spid="_x0000_s1028" alt="Title: Blue University of Kansas Header - Description: Blue University of Kansas Header&#10;" style="position:absolute;left:0;text-align:left;margin-left:0;margin-top:0;width:614.3pt;height:83.35pt;z-index:-251658240;visibility:visible;mso-wrap-style:square;mso-width-percent:0;mso-height-percent:0;mso-wrap-distance-left:9pt;mso-wrap-distance-top:0;mso-wrap-distance-right:9pt;mso-wrap-distance-bottom:0;mso-position-horizontal:left;mso-position-horizontal-relative:page;mso-position-vertical:top;mso-position-vertical-relative:page;mso-width-percent:0;mso-height-percent:0;mso-width-relative:page;mso-height-relative:page;v-text-anchor:top" coordsize="9800,1608" o:spt="100" o:gfxdata="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" o:allowincell="f" adj="-11796480,,5400" path="m,1607r9800,l9800,,,,,1607xe" fillcolor="#03244d" stroked="f">
+            <v:shape w14:anchorId="01E77F19" id="Freeform 2" o:spid="_x0000_s1028" alt="Title: Blue University of Kansas Header - Description: Blue University of Kansas Header&#10;" style="position:absolute;left:0;text-align:left;margin-left:0;margin-top:0;width:614.3pt;height:83.35pt;z-index:-251658240;visibility:visible;mso-wrap-style:square;mso-width-percent:0;mso-height-percent:0;mso-wrap-distance-left:9pt;mso-wrap-distance-top:0;mso-wrap-distance-right:9pt;mso-wrap-distance-bottom:0;mso-position-horizontal:left;mso-position-horizontal-relative:page;mso-position-vertical:top;mso-position-vertical-relative:page;mso-width-percent:0;mso-height-percent:0;mso-width-relative:page;mso-height-relative:page;v-text-anchor:top" coordsize="9800,1608" o:spt="100" o:gfxdata="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" o:allowincell="f" adj="-11796480,,5400" path="m,1607r9800,l9800,,,,,1607xe" fillcolor="#03244d" stroked="f">
               <v:stroke joinstyle="miter"/>
               <v:formulas/>
               <v:path arrowok="t" o:connecttype="custom" o:connectlocs="0,1057887;7801610,1057887;7801610,0;0,0;0,1057887" o:connectangles="0,0,0,0,0" textboxrect="0,0,9800,1608"/>
@@ -2439,8 +2593,8 @@
 </file>
 
 <file path=word/numbering.xml><?xml version="1.0" encoding="utf-8"?>
-<w:numbering xmlns:wpc="http://schemas.microsoft.com/office/word/2010/wordprocessingCanvas" xmlns:cx="http://schemas.microsoft.com/office/drawing/2014/chartex" xmlns:cx1="http://schemas.microsoft.com/office/drawing/2015/9/8/chartex" xmlns:cx2="http://schemas.microsoft.com/office/drawing/2015/10/21/chartex" xmlns:cx3="http://schemas.microsoft.com/office/drawing/2016/5/9/chartex" xmlns:cx4="http://schemas.microsoft.com/office/drawing/2016/5/10/chartex" xmlns:cx5="http://schemas.microsoft.com/office/drawing/2016/5/11/chartex" xmlns:cx6="http://schemas.microsoft.com/office/drawing/2016/5/12/chartex" xmlns:cx7="http://schemas.microsoft.com/office/drawing/2016/5/13/chartex" xmlns:cx8="http://schemas.microsoft.com/office/drawing/2016/5/14/chartex" xmlns:mc="http://schemas.openxmlformats.org/markup-compatibility/2006" xmlns:aink="http://schemas.microsoft.com/office/drawing/2016/ink" xmlns:am3d="http://schemas.microsoft.com/office/drawing/2017/model3d" xmlns:o="urn:schemas-microsoft-com:office:office" xmlns:r="http://schemas.openxmlformats.org/officeDocument/2006/relationships" xmlns:m="http://schemas.openxmlformats.org/officeDocument/2006/math" xmlns:v="urn:schemas-microsoft-com:vml" xmlns:wp14="http://schemas.microsoft.com/office/word/2010/wordprocessingDrawing" xmlns:wp="http://schemas.openxmlformats.org/drawingml/2006/wordprocessingDrawing" xmlns:w10="urn:schemas-microsoft-com:office:word" xmlns:w="http://schemas.openxmlformats.org/wordprocessingml/2006/main" xmlns:w14="http://schemas.microsoft.com/office/word/2010/wordml" xmlns:w15="http://schemas.microsoft.com/office/word/2012/wordml" xmlns:w16cid="http://schemas.microsoft.com/office/word/2016/wordml/cid" xmlns:w16se="http://schemas.microsoft.com/office/word/2015/wordml/symex" xmlns:wpg="http://schemas.microsoft.com/office/word/2010/wordprocessingGroup" xmlns:wpi="http://schemas.microsoft.com/office/word/2010/wordprocessingInk" xmlns:wne="http://schemas.microsoft.com/office/word/2006/wordml" xmlns:wps="http://schemas.microsoft.com/office/word/2010/wordprocessingShape" mc:Ignorable="w14 w15 w16se w16cid wp14">
-  <w:abstractNum w:abstractNumId="0" w15:restartNumberingAfterBreak="0">
+<w:numbering xmlns:wpc="http://schemas.microsoft.com/office/word/2010/wordprocessingCanvas" xmlns:mo="http://schemas.microsoft.com/office/mac/office/2008/main" xmlns:mc="http://schemas.openxmlformats.org/markup-compatibility/2006" xmlns:mv="urn:schemas-microsoft-com:mac:vml" xmlns:o="urn:schemas-microsoft-com:office:office" xmlns:r="http://schemas.openxmlformats.org/officeDocument/2006/relationships" xmlns:m="http://schemas.openxmlformats.org/officeDocument/2006/math" xmlns:v="urn:schemas-microsoft-com:vml" xmlns:wp14="http://schemas.microsoft.com/office/word/2010/wordprocessingDrawing" xmlns:wp="http://schemas.openxmlformats.org/drawingml/2006/wordprocessingDrawing" xmlns:w10="urn:schemas-microsoft-com:office:word" xmlns:w="http://schemas.openxmlformats.org/wordprocessingml/2006/main" xmlns:w14="http://schemas.microsoft.com/office/word/2010/wordml" xmlns:w15="http://schemas.microsoft.com/office/word/2012/wordml" xmlns:wpg="http://schemas.microsoft.com/office/word/2010/wordprocessingGroup" xmlns:wpi="http://schemas.microsoft.com/office/word/2010/wordprocessingInk" xmlns:wne="http://schemas.microsoft.com/office/word/2006/wordml" xmlns:wps="http://schemas.microsoft.com/office/word/2010/wordprocessingShape" mc:Ignorable="w14 w15 wp14">
+  <w:abstractNum w:abstractNumId="0">
     <w:nsid w:val="01B357C4"/>
     <w:multiLevelType w:val="hybridMultilevel"/>
     <w:tmpl w:val="13E0B9BE"/>
@@ -2526,7 +2680,7 @@
       </w:pPr>
     </w:lvl>
   </w:abstractNum>
-  <w:abstractNum w:abstractNumId="1" w15:restartNumberingAfterBreak="0">
+  <w:abstractNum w:abstractNumId="1">
     <w:nsid w:val="023850F4"/>
     <w:multiLevelType w:val="hybridMultilevel"/>
     <w:tmpl w:val="F4400708"/>
@@ -2612,7 +2766,7 @@
       </w:pPr>
     </w:lvl>
   </w:abstractNum>
-  <w:abstractNum w:abstractNumId="2" w15:restartNumberingAfterBreak="0">
+  <w:abstractNum w:abstractNumId="2">
     <w:nsid w:val="07B37C8C"/>
     <w:multiLevelType w:val="hybridMultilevel"/>
     <w:tmpl w:val="BA7811C8"/>
@@ -2726,7 +2880,7 @@
       </w:rPr>
     </w:lvl>
   </w:abstractNum>
-  <w:abstractNum w:abstractNumId="3" w15:restartNumberingAfterBreak="0">
+  <w:abstractNum w:abstractNumId="3">
     <w:nsid w:val="0D470741"/>
     <w:multiLevelType w:val="hybridMultilevel"/>
     <w:tmpl w:val="A6162F32"/>
@@ -2815,7 +2969,7 @@
       </w:pPr>
     </w:lvl>
   </w:abstractNum>
-  <w:abstractNum w:abstractNumId="4" w15:restartNumberingAfterBreak="0">
+  <w:abstractNum w:abstractNumId="4">
     <w:nsid w:val="107348DF"/>
     <w:multiLevelType w:val="hybridMultilevel"/>
     <w:tmpl w:val="D37CF8AA"/>
@@ -2901,7 +3055,7 @@
       </w:pPr>
     </w:lvl>
   </w:abstractNum>
-  <w:abstractNum w:abstractNumId="5" w15:restartNumberingAfterBreak="0">
+  <w:abstractNum w:abstractNumId="5">
     <w:nsid w:val="13B54259"/>
     <w:multiLevelType w:val="hybridMultilevel"/>
     <w:tmpl w:val="38382570"/>
@@ -3015,7 +3169,7 @@
       </w:rPr>
     </w:lvl>
   </w:abstractNum>
-  <w:abstractNum w:abstractNumId="6" w15:restartNumberingAfterBreak="0">
+  <w:abstractNum w:abstractNumId="6">
     <w:nsid w:val="15632678"/>
     <w:multiLevelType w:val="hybridMultilevel"/>
     <w:tmpl w:val="CEF40A0A"/>
@@ -3104,7 +3258,7 @@
       </w:pPr>
     </w:lvl>
   </w:abstractNum>
-  <w:abstractNum w:abstractNumId="7" w15:restartNumberingAfterBreak="0">
+  <w:abstractNum w:abstractNumId="7">
     <w:nsid w:val="19FC7F9B"/>
     <w:multiLevelType w:val="hybridMultilevel"/>
     <w:tmpl w:val="5B6E1792"/>
@@ -3190,7 +3344,7 @@
       </w:pPr>
     </w:lvl>
   </w:abstractNum>
-  <w:abstractNum w:abstractNumId="8" w15:restartNumberingAfterBreak="0">
+  <w:abstractNum w:abstractNumId="8">
     <w:nsid w:val="1D9062DA"/>
     <w:multiLevelType w:val="hybridMultilevel"/>
     <w:tmpl w:val="25CEC3E4"/>
@@ -3276,7 +3430,7 @@
       </w:pPr>
     </w:lvl>
   </w:abstractNum>
-  <w:abstractNum w:abstractNumId="9" w15:restartNumberingAfterBreak="0">
+  <w:abstractNum w:abstractNumId="9">
     <w:nsid w:val="1DCB3410"/>
     <w:multiLevelType w:val="hybridMultilevel"/>
     <w:tmpl w:val="EFF0726A"/>
@@ -3389,7 +3543,7 @@
       </w:rPr>
     </w:lvl>
   </w:abstractNum>
-  <w:abstractNum w:abstractNumId="10" w15:restartNumberingAfterBreak="0">
+  <w:abstractNum w:abstractNumId="10">
     <w:nsid w:val="229679EB"/>
     <w:multiLevelType w:val="hybridMultilevel"/>
     <w:tmpl w:val="9C3048F8"/>
@@ -3478,7 +3632,7 @@
       </w:pPr>
     </w:lvl>
   </w:abstractNum>
-  <w:abstractNum w:abstractNumId="11" w15:restartNumberingAfterBreak="0">
+  <w:abstractNum w:abstractNumId="11">
     <w:nsid w:val="2A233DF9"/>
     <w:multiLevelType w:val="hybridMultilevel"/>
     <w:tmpl w:val="429A59BA"/>
@@ -3567,7 +3721,7 @@
       </w:pPr>
     </w:lvl>
   </w:abstractNum>
-  <w:abstractNum w:abstractNumId="12" w15:restartNumberingAfterBreak="0">
+  <w:abstractNum w:abstractNumId="12">
     <w:nsid w:val="2F9222AC"/>
     <w:multiLevelType w:val="hybridMultilevel"/>
     <w:tmpl w:val="6D76D5D2"/>
@@ -3656,7 +3810,7 @@
       </w:pPr>
     </w:lvl>
   </w:abstractNum>
-  <w:abstractNum w:abstractNumId="13" w15:restartNumberingAfterBreak="0">
+  <w:abstractNum w:abstractNumId="13">
     <w:nsid w:val="31E963CB"/>
     <w:multiLevelType w:val="hybridMultilevel"/>
     <w:tmpl w:val="B11E60FC"/>
@@ -3745,7 +3899,7 @@
       </w:pPr>
     </w:lvl>
   </w:abstractNum>
-  <w:abstractNum w:abstractNumId="14" w15:restartNumberingAfterBreak="0">
+  <w:abstractNum w:abstractNumId="14">
     <w:nsid w:val="427B25B2"/>
     <w:multiLevelType w:val="hybridMultilevel"/>
     <w:tmpl w:val="2F9CBCE2"/>
@@ -3831,7 +3985,7 @@
       </w:pPr>
     </w:lvl>
   </w:abstractNum>
-  <w:abstractNum w:abstractNumId="15" w15:restartNumberingAfterBreak="0">
+  <w:abstractNum w:abstractNumId="15">
     <w:nsid w:val="48D25E8A"/>
     <w:multiLevelType w:val="hybridMultilevel"/>
     <w:tmpl w:val="395CC77A"/>
@@ -3917,7 +4071,7 @@
       </w:pPr>
     </w:lvl>
   </w:abstractNum>
-  <w:abstractNum w:abstractNumId="16" w15:restartNumberingAfterBreak="0">
+  <w:abstractNum w:abstractNumId="16">
     <w:nsid w:val="51D409A9"/>
     <w:multiLevelType w:val="hybridMultilevel"/>
     <w:tmpl w:val="1250F4F8"/>
@@ -4006,7 +4160,7 @@
       </w:pPr>
     </w:lvl>
   </w:abstractNum>
-  <w:abstractNum w:abstractNumId="17" w15:restartNumberingAfterBreak="0">
+  <w:abstractNum w:abstractNumId="17">
     <w:nsid w:val="57FB0174"/>
     <w:multiLevelType w:val="hybridMultilevel"/>
     <w:tmpl w:val="CB5C06A6"/>
@@ -4095,7 +4249,7 @@
       </w:pPr>
     </w:lvl>
   </w:abstractNum>
-  <w:abstractNum w:abstractNumId="18" w15:restartNumberingAfterBreak="0">
+  <w:abstractNum w:abstractNumId="18">
     <w:nsid w:val="5D3D328F"/>
     <w:multiLevelType w:val="hybridMultilevel"/>
     <w:tmpl w:val="85AA44C6"/>
@@ -4208,7 +4362,7 @@
       </w:rPr>
     </w:lvl>
   </w:abstractNum>
-  <w:abstractNum w:abstractNumId="19" w15:restartNumberingAfterBreak="0">
+  <w:abstractNum w:abstractNumId="19">
     <w:nsid w:val="5E412D6A"/>
     <w:multiLevelType w:val="hybridMultilevel"/>
     <w:tmpl w:val="FC329656"/>
@@ -4294,7 +4448,7 @@
       </w:pPr>
     </w:lvl>
   </w:abstractNum>
-  <w:abstractNum w:abstractNumId="20" w15:restartNumberingAfterBreak="0">
+  <w:abstractNum w:abstractNumId="20">
     <w:nsid w:val="61095762"/>
     <w:multiLevelType w:val="hybridMultilevel"/>
     <w:tmpl w:val="29ECAA30"/>
@@ -4383,7 +4537,7 @@
       </w:pPr>
     </w:lvl>
   </w:abstractNum>
-  <w:abstractNum w:abstractNumId="21" w15:restartNumberingAfterBreak="0">
+  <w:abstractNum w:abstractNumId="21">
     <w:nsid w:val="62C02297"/>
     <w:multiLevelType w:val="hybridMultilevel"/>
     <w:tmpl w:val="81EA709E"/>
@@ -4472,7 +4626,7 @@
       </w:pPr>
     </w:lvl>
   </w:abstractNum>
-  <w:abstractNum w:abstractNumId="22" w15:restartNumberingAfterBreak="0">
+  <w:abstractNum w:abstractNumId="22">
     <w:nsid w:val="62C578A8"/>
     <w:multiLevelType w:val="hybridMultilevel"/>
     <w:tmpl w:val="7BFA9110"/>
@@ -4561,7 +4715,7 @@
       </w:pPr>
     </w:lvl>
   </w:abstractNum>
-  <w:abstractNum w:abstractNumId="23" w15:restartNumberingAfterBreak="0">
+  <w:abstractNum w:abstractNumId="23">
     <w:nsid w:val="67B43A75"/>
     <w:multiLevelType w:val="hybridMultilevel"/>
     <w:tmpl w:val="6D76D5D2"/>
@@ -4650,7 +4804,7 @@
       </w:pPr>
     </w:lvl>
   </w:abstractNum>
-  <w:abstractNum w:abstractNumId="24" w15:restartNumberingAfterBreak="0">
+  <w:abstractNum w:abstractNumId="24">
     <w:nsid w:val="6A0343C6"/>
     <w:multiLevelType w:val="hybridMultilevel"/>
     <w:tmpl w:val="63E22F0A"/>
@@ -4739,7 +4893,7 @@
       </w:pPr>
     </w:lvl>
   </w:abstractNum>
-  <w:abstractNum w:abstractNumId="25" w15:restartNumberingAfterBreak="0">
+  <w:abstractNum w:abstractNumId="25">
     <w:nsid w:val="6A4F1D5B"/>
     <w:multiLevelType w:val="hybridMultilevel"/>
     <w:tmpl w:val="A1A22B10"/>
@@ -4828,7 +4982,7 @@
       </w:pPr>
     </w:lvl>
   </w:abstractNum>
-  <w:abstractNum w:abstractNumId="26" w15:restartNumberingAfterBreak="0">
+  <w:abstractNum w:abstractNumId="26">
     <w:nsid w:val="6F6C633F"/>
     <w:multiLevelType w:val="hybridMultilevel"/>
     <w:tmpl w:val="48320FB2"/>
@@ -4941,7 +5095,7 @@
       </w:rPr>
     </w:lvl>
   </w:abstractNum>
-  <w:abstractNum w:abstractNumId="27" w15:restartNumberingAfterBreak="0">
+  <w:abstractNum w:abstractNumId="27">
     <w:nsid w:val="7B717D63"/>
     <w:multiLevelType w:val="hybridMultilevel"/>
     <w:tmpl w:val="A1A22B10"/>
@@ -5030,7 +5184,7 @@
       </w:pPr>
     </w:lvl>
   </w:abstractNum>
-  <w:abstractNum w:abstractNumId="28" w15:restartNumberingAfterBreak="0">
+  <w:abstractNum w:abstractNumId="28">
     <w:nsid w:val="7D8236A3"/>
     <w:multiLevelType w:val="hybridMultilevel"/>
     <w:tmpl w:val="7570C7A6"/>
@@ -5210,7 +5364,7 @@
 </file>
 
 <file path=word/styles.xml><?xml version="1.0" encoding="utf-8"?>
-<w:styles xmlns:mc="http://schemas.openxmlformats.org/markup-compatibility/2006" xmlns:r="http://schemas.openxmlformats.org/officeDocument/2006/relationships" xmlns:w="http://schemas.openxmlformats.org/wordprocessingml/2006/main" xmlns:w14="http://schemas.microsoft.com/office/word/2010/wordml" xmlns:w15="http://schemas.microsoft.com/office/word/2012/wordml" xmlns:w16cid="http://schemas.microsoft.com/office/word/2016/wordml/cid" xmlns:w16se="http://schemas.microsoft.com/office/word/2015/wordml/symex" mc:Ignorable="w14 w15 w16se w16cid">
+<w:styles xmlns:mc="http://schemas.openxmlformats.org/markup-compatibility/2006" xmlns:r="http://schemas.openxmlformats.org/officeDocument/2006/relationships" xmlns:w="http://schemas.openxmlformats.org/wordprocessingml/2006/main" xmlns:w14="http://schemas.microsoft.com/office/word/2010/wordml" xmlns:w15="http://schemas.microsoft.com/office/word/2012/wordml" mc:Ignorable="w14 w15">
   <w:docDefaults>
     <w:rPrDefault>
       <w:rPr>
@@ -5226,7 +5380,7 @@
       </w:pPr>
     </w:pPrDefault>
   </w:docDefaults>
-  <w:latentStyles w:defLockedState="0" w:defUIPriority="99" w:defSemiHidden="0" w:defUnhideWhenUsed="0" w:defQFormat="0" w:count="375">
+  <w:latentStyles w:defLockedState="0" w:defUIPriority="99" w:defSemiHidden="0" w:defUnhideWhenUsed="0" w:defQFormat="0" w:count="382">
     <w:lsdException w:name="Normal" w:uiPriority="0"/>
     <w:lsdException w:name="heading 1" w:uiPriority="9"/>
     <w:lsdException w:name="heading 2" w:semiHidden="1" w:uiPriority="9" w:unhideWhenUsed="1"/>
@@ -5591,8 +5745,6 @@
     <w:lsdException w:name="List Table 7 Colorful Accent 6" w:uiPriority="52"/>
     <w:lsdException w:name="Mention" w:semiHidden="1" w:unhideWhenUsed="1"/>
     <w:lsdException w:name="Smart Hyperlink" w:semiHidden="1" w:unhideWhenUsed="1"/>
-    <w:lsdException w:name="Hashtag" w:semiHidden="1" w:unhideWhenUsed="1"/>
-    <w:lsdException w:name="Unresolved Mention" w:semiHidden="1" w:unhideWhenUsed="1"/>
   </w:latentStyles>
   <w:style w:type="paragraph" w:default="1" w:styleId="Normal">
     <w:name w:val="Normal"/>
@@ -5792,6 +5944,7 @@
     </w:pPr>
     <w:tblPr>
       <w:jc w:val="center"/>
+      <w:tblInd w:w="0" w:type="dxa"/>
       <w:tblBorders>
         <w:top w:val="single" w:sz="4" w:space="0" w:color="auto"/>
         <w:left w:val="single" w:sz="4" w:space="0" w:color="auto"/>
@@ -5800,6 +5953,12 @@
         <w:insideH w:val="single" w:sz="4" w:space="0" w:color="auto"/>
         <w:insideV w:val="single" w:sz="4" w:space="0" w:color="auto"/>
       </w:tblBorders>
+      <w:tblCellMar>
+        <w:top w:w="0" w:type="dxa"/>
+        <w:left w:w="108" w:type="dxa"/>
+        <w:bottom w:w="0" w:type="dxa"/>
+        <w:right w:w="108" w:type="dxa"/>
+      </w:tblCellMar>
     </w:tblPr>
     <w:trPr>
       <w:jc w:val="center"/>
@@ -5999,10 +6158,17 @@
     <w:tblPr>
       <w:tblStyleRowBandSize w:val="1"/>
       <w:tblStyleColBandSize w:val="1"/>
+      <w:tblInd w:w="0" w:type="dxa"/>
       <w:tblBorders>
         <w:top w:val="single" w:sz="4" w:space="0" w:color="7F7F7F" w:themeColor="text1" w:themeTint="80"/>
         <w:bottom w:val="single" w:sz="4" w:space="0" w:color="7F7F7F" w:themeColor="text1" w:themeTint="80"/>
       </w:tblBorders>
+      <w:tblCellMar>
+        <w:top w:w="0" w:type="dxa"/>
+        <w:left w:w="108" w:type="dxa"/>
+        <w:bottom w:w="0" w:type="dxa"/>
+        <w:right w:w="108" w:type="dxa"/>
+      </w:tblCellMar>
     </w:tblPr>
     <w:tblStylePr w:type="firstRow">
       <w:rPr>
@@ -6077,6 +6243,7 @@
       <w:spacing w:after="0" w:line="240" w:lineRule="auto"/>
     </w:pPr>
     <w:tblPr>
+      <w:tblInd w:w="0" w:type="dxa"/>
       <w:tblBorders>
         <w:top w:val="single" w:sz="4" w:space="0" w:color="BFBFBF" w:themeColor="background1" w:themeShade="BF"/>
         <w:left w:val="single" w:sz="4" w:space="0" w:color="BFBFBF" w:themeColor="background1" w:themeShade="BF"/>
@@ -6085,6 +6252,12 @@
         <w:insideH w:val="single" w:sz="4" w:space="0" w:color="BFBFBF" w:themeColor="background1" w:themeShade="BF"/>
         <w:insideV w:val="single" w:sz="4" w:space="0" w:color="BFBFBF" w:themeColor="background1" w:themeShade="BF"/>
       </w:tblBorders>
+      <w:tblCellMar>
+        <w:top w:w="0" w:type="dxa"/>
+        <w:left w:w="108" w:type="dxa"/>
+        <w:bottom w:w="0" w:type="dxa"/>
+        <w:right w:w="108" w:type="dxa"/>
+      </w:tblCellMar>
     </w:tblPr>
   </w:style>
   <w:style w:type="paragraph" w:customStyle="1" w:styleId="Instructions">
@@ -6510,7 +6683,6 @@
     <w:name w:val="Hyperlink"/>
     <w:basedOn w:val="DefaultParagraphFont"/>
     <w:uiPriority w:val="99"/>
-    <w:semiHidden/>
     <w:unhideWhenUsed/>
     <w:rsid w:val="00485E83"/>
     <w:rPr>
@@ -6787,7 +6959,7 @@
 </file>
 
 <file path=customXml/itemProps1.xml><?xml version="1.0" encoding="utf-8"?>
-<ds:datastoreItem xmlns:ds="http://schemas.openxmlformats.org/officeDocument/2006/customXml" ds:itemID="{BF773A79-69AB-7D45-8786-E3BE7286770D}">
+<ds:datastoreItem xmlns:ds="http://schemas.openxmlformats.org/officeDocument/2006/customXml" ds:itemID="{447A9DA7-E1A4-274A-8435-2076A1F99319}">
   <ds:schemaRefs>
     <ds:schemaRef ds:uri="http://schemas.openxmlformats.org/officeDocument/2006/bibliography"/>
   </ds:schemaRefs>

</xml_diff>